<commit_message>
Implementacion de visualizacion de provincia por la placa
</commit_message>
<xml_diff>
--- a/placas/PRUEBAS DE FUNCIONAMIENTO DE LA PAGINA PLACA.docx
+++ b/placas/PRUEBAS DE FUNCIONAMIENTO DE LA PAGINA PLACA.docx
@@ -551,6 +551,209 @@
                     <a:xfrm>
                       <a:off x="0" y="0"/>
                       <a:ext cx="5400040" cy="2582545"/>
+                    </a:xfrm>
+                    <a:prstGeom prst="rect">
+                      <a:avLst/>
+                    </a:prstGeom>
+                  </pic:spPr>
+                </pic:pic>
+              </a:graphicData>
+            </a:graphic>
+          </wp:inline>
+        </w:drawing>
+      </w:r>
+    </w:p>
+    <w:p>
+      <w:pPr>
+        <w:rPr>
+          <w:lang w:val="es-ES"/>
+        </w:rPr>
+      </w:pPr>
+      <w:r>
+        <w:rPr>
+          <w:lang w:val="es-ES"/>
+        </w:rPr>
+        <w:t>PRUEBAS DE FUNCION EN LA MUESTRA DE LA PROVINCIA:</w:t>
+      </w:r>
+    </w:p>
+    <w:p>
+      <w:pPr>
+        <w:rPr>
+          <w:lang w:val="es-ES"/>
+        </w:rPr>
+      </w:pPr>
+      <w:r>
+        <w:rPr>
+          <w:noProof/>
+        </w:rPr>
+        <w:lastRenderedPageBreak/>
+        <w:drawing>
+          <wp:inline distT="0" distB="0" distL="0" distR="0" wp14:anchorId="1BCEC71E" wp14:editId="42BFC143">
+            <wp:extent cx="5400040" cy="2650490"/>
+            <wp:effectExtent l="0" t="0" r="0" b="0"/>
+            <wp:docPr id="12" name="Imagen 12"/>
+            <wp:cNvGraphicFramePr>
+              <a:graphicFrameLocks xmlns:a="http://schemas.openxmlformats.org/drawingml/2006/main" noChangeAspect="1"/>
+            </wp:cNvGraphicFramePr>
+            <a:graphic xmlns:a="http://schemas.openxmlformats.org/drawingml/2006/main">
+              <a:graphicData uri="http://schemas.openxmlformats.org/drawingml/2006/picture">
+                <pic:pic xmlns:pic="http://schemas.openxmlformats.org/drawingml/2006/picture">
+                  <pic:nvPicPr>
+                    <pic:cNvPr id="1" name=""/>
+                    <pic:cNvPicPr/>
+                  </pic:nvPicPr>
+                  <pic:blipFill>
+                    <a:blip r:embed="rId15"/>
+                    <a:stretch>
+                      <a:fillRect/>
+                    </a:stretch>
+                  </pic:blipFill>
+                  <pic:spPr>
+                    <a:xfrm>
+                      <a:off x="0" y="0"/>
+                      <a:ext cx="5400040" cy="2650490"/>
+                    </a:xfrm>
+                    <a:prstGeom prst="rect">
+                      <a:avLst/>
+                    </a:prstGeom>
+                  </pic:spPr>
+                </pic:pic>
+              </a:graphicData>
+            </a:graphic>
+          </wp:inline>
+        </w:drawing>
+      </w:r>
+    </w:p>
+    <w:p>
+      <w:pPr>
+        <w:rPr>
+          <w:lang w:val="es-ES"/>
+        </w:rPr>
+      </w:pPr>
+      <w:r>
+        <w:rPr>
+          <w:noProof/>
+        </w:rPr>
+        <w:drawing>
+          <wp:inline distT="0" distB="0" distL="0" distR="0" wp14:anchorId="2E60C925" wp14:editId="7A5F667D">
+            <wp:extent cx="5400040" cy="3097530"/>
+            <wp:effectExtent l="0" t="0" r="0" b="7620"/>
+            <wp:docPr id="13" name="Imagen 13"/>
+            <wp:cNvGraphicFramePr>
+              <a:graphicFrameLocks xmlns:a="http://schemas.openxmlformats.org/drawingml/2006/main" noChangeAspect="1"/>
+            </wp:cNvGraphicFramePr>
+            <a:graphic xmlns:a="http://schemas.openxmlformats.org/drawingml/2006/main">
+              <a:graphicData uri="http://schemas.openxmlformats.org/drawingml/2006/picture">
+                <pic:pic xmlns:pic="http://schemas.openxmlformats.org/drawingml/2006/picture">
+                  <pic:nvPicPr>
+                    <pic:cNvPr id="1" name=""/>
+                    <pic:cNvPicPr/>
+                  </pic:nvPicPr>
+                  <pic:blipFill>
+                    <a:blip r:embed="rId16"/>
+                    <a:stretch>
+                      <a:fillRect/>
+                    </a:stretch>
+                  </pic:blipFill>
+                  <pic:spPr>
+                    <a:xfrm>
+                      <a:off x="0" y="0"/>
+                      <a:ext cx="5400040" cy="3097530"/>
+                    </a:xfrm>
+                    <a:prstGeom prst="rect">
+                      <a:avLst/>
+                    </a:prstGeom>
+                  </pic:spPr>
+                </pic:pic>
+              </a:graphicData>
+            </a:graphic>
+          </wp:inline>
+        </w:drawing>
+      </w:r>
+    </w:p>
+    <w:p>
+      <w:pPr>
+        <w:rPr>
+          <w:lang w:val="es-ES"/>
+        </w:rPr>
+      </w:pPr>
+      <w:r>
+        <w:rPr>
+          <w:noProof/>
+        </w:rPr>
+        <w:drawing>
+          <wp:inline distT="0" distB="0" distL="0" distR="0" wp14:anchorId="071A5521" wp14:editId="1984346D">
+            <wp:extent cx="5400040" cy="2417445"/>
+            <wp:effectExtent l="0" t="0" r="0" b="1905"/>
+            <wp:docPr id="14" name="Imagen 14"/>
+            <wp:cNvGraphicFramePr>
+              <a:graphicFrameLocks xmlns:a="http://schemas.openxmlformats.org/drawingml/2006/main" noChangeAspect="1"/>
+            </wp:cNvGraphicFramePr>
+            <a:graphic xmlns:a="http://schemas.openxmlformats.org/drawingml/2006/main">
+              <a:graphicData uri="http://schemas.openxmlformats.org/drawingml/2006/picture">
+                <pic:pic xmlns:pic="http://schemas.openxmlformats.org/drawingml/2006/picture">
+                  <pic:nvPicPr>
+                    <pic:cNvPr id="1" name=""/>
+                    <pic:cNvPicPr/>
+                  </pic:nvPicPr>
+                  <pic:blipFill>
+                    <a:blip r:embed="rId17"/>
+                    <a:stretch>
+                      <a:fillRect/>
+                    </a:stretch>
+                  </pic:blipFill>
+                  <pic:spPr>
+                    <a:xfrm>
+                      <a:off x="0" y="0"/>
+                      <a:ext cx="5400040" cy="2417445"/>
+                    </a:xfrm>
+                    <a:prstGeom prst="rect">
+                      <a:avLst/>
+                    </a:prstGeom>
+                  </pic:spPr>
+                </pic:pic>
+              </a:graphicData>
+            </a:graphic>
+          </wp:inline>
+        </w:drawing>
+      </w:r>
+    </w:p>
+    <w:p>
+      <w:pPr>
+        <w:rPr>
+          <w:lang w:val="es-ES"/>
+        </w:rPr>
+      </w:pPr>
+      <w:r>
+        <w:rPr>
+          <w:noProof/>
+        </w:rPr>
+        <w:lastRenderedPageBreak/>
+        <w:drawing>
+          <wp:inline distT="0" distB="0" distL="0" distR="0" wp14:anchorId="523E95D2" wp14:editId="75C0B7F6">
+            <wp:extent cx="5400040" cy="2451100"/>
+            <wp:effectExtent l="0" t="0" r="0" b="6350"/>
+            <wp:docPr id="15" name="Imagen 15"/>
+            <wp:cNvGraphicFramePr>
+              <a:graphicFrameLocks xmlns:a="http://schemas.openxmlformats.org/drawingml/2006/main" noChangeAspect="1"/>
+            </wp:cNvGraphicFramePr>
+            <a:graphic xmlns:a="http://schemas.openxmlformats.org/drawingml/2006/main">
+              <a:graphicData uri="http://schemas.openxmlformats.org/drawingml/2006/picture">
+                <pic:pic xmlns:pic="http://schemas.openxmlformats.org/drawingml/2006/picture">
+                  <pic:nvPicPr>
+                    <pic:cNvPr id="1" name=""/>
+                    <pic:cNvPicPr/>
+                  </pic:nvPicPr>
+                  <pic:blipFill>
+                    <a:blip r:embed="rId18"/>
+                    <a:stretch>
+                      <a:fillRect/>
+                    </a:stretch>
+                  </pic:blipFill>
+                  <pic:spPr>
+                    <a:xfrm>
+                      <a:off x="0" y="0"/>
+                      <a:ext cx="5400040" cy="2451100"/>
                     </a:xfrm>
                     <a:prstGeom prst="rect">
                       <a:avLst/>

</xml_diff>

<commit_message>
Implementacion del tipo de vehiculo de acuerdo la placa
</commit_message>
<xml_diff>
--- a/placas/PRUEBAS DE FUNCIONAMIENTO DE LA PAGINA PLACA.docx
+++ b/placas/PRUEBAS DE FUNCIONAMIENTO DE LA PAGINA PLACA.docx
@@ -754,6 +754,322 @@
                     <a:xfrm>
                       <a:off x="0" y="0"/>
                       <a:ext cx="5400040" cy="2451100"/>
+                    </a:xfrm>
+                    <a:prstGeom prst="rect">
+                      <a:avLst/>
+                    </a:prstGeom>
+                  </pic:spPr>
+                </pic:pic>
+              </a:graphicData>
+            </a:graphic>
+          </wp:inline>
+        </w:drawing>
+      </w:r>
+    </w:p>
+    <w:p>
+      <w:pPr>
+        <w:rPr>
+          <w:lang w:val="es-ES"/>
+        </w:rPr>
+      </w:pPr>
+    </w:p>
+    <w:p>
+      <w:pPr>
+        <w:rPr>
+          <w:lang w:val="es-ES"/>
+        </w:rPr>
+      </w:pPr>
+      <w:r>
+        <w:rPr>
+          <w:lang w:val="es-ES"/>
+        </w:rPr>
+        <w:tab/>
+      </w:r>
+      <w:r>
+        <w:rPr>
+          <w:lang w:val="es-ES"/>
+        </w:rPr>
+        <w:tab/>
+      </w:r>
+      <w:r>
+        <w:rPr>
+          <w:lang w:val="es-ES"/>
+        </w:rPr>
+        <w:tab/>
+        <w:t>TIPO DE VEHICULO</w:t>
+      </w:r>
+    </w:p>
+    <w:p>
+      <w:pPr>
+        <w:rPr>
+          <w:lang w:val="es-ES"/>
+        </w:rPr>
+      </w:pPr>
+      <w:r>
+        <w:rPr>
+          <w:noProof/>
+        </w:rPr>
+        <w:drawing>
+          <wp:inline distT="0" distB="0" distL="0" distR="0" wp14:anchorId="682310ED" wp14:editId="1CE06236">
+            <wp:extent cx="5400040" cy="1809750"/>
+            <wp:effectExtent l="0" t="0" r="0" b="0"/>
+            <wp:docPr id="16" name="Imagen 16"/>
+            <wp:cNvGraphicFramePr>
+              <a:graphicFrameLocks xmlns:a="http://schemas.openxmlformats.org/drawingml/2006/main" noChangeAspect="1"/>
+            </wp:cNvGraphicFramePr>
+            <a:graphic xmlns:a="http://schemas.openxmlformats.org/drawingml/2006/main">
+              <a:graphicData uri="http://schemas.openxmlformats.org/drawingml/2006/picture">
+                <pic:pic xmlns:pic="http://schemas.openxmlformats.org/drawingml/2006/picture">
+                  <pic:nvPicPr>
+                    <pic:cNvPr id="1" name=""/>
+                    <pic:cNvPicPr/>
+                  </pic:nvPicPr>
+                  <pic:blipFill>
+                    <a:blip r:embed="rId19"/>
+                    <a:stretch>
+                      <a:fillRect/>
+                    </a:stretch>
+                  </pic:blipFill>
+                  <pic:spPr>
+                    <a:xfrm>
+                      <a:off x="0" y="0"/>
+                      <a:ext cx="5400040" cy="1809750"/>
+                    </a:xfrm>
+                    <a:prstGeom prst="rect">
+                      <a:avLst/>
+                    </a:prstGeom>
+                  </pic:spPr>
+                </pic:pic>
+              </a:graphicData>
+            </a:graphic>
+          </wp:inline>
+        </w:drawing>
+      </w:r>
+    </w:p>
+    <w:p>
+      <w:pPr>
+        <w:rPr>
+          <w:lang w:val="es-ES"/>
+        </w:rPr>
+      </w:pPr>
+      <w:r>
+        <w:rPr>
+          <w:noProof/>
+        </w:rPr>
+        <w:drawing>
+          <wp:inline distT="0" distB="0" distL="0" distR="0" wp14:anchorId="3FDE0C6E" wp14:editId="41A5B816">
+            <wp:extent cx="5400040" cy="1606550"/>
+            <wp:effectExtent l="0" t="0" r="0" b="0"/>
+            <wp:docPr id="17" name="Imagen 17"/>
+            <wp:cNvGraphicFramePr>
+              <a:graphicFrameLocks xmlns:a="http://schemas.openxmlformats.org/drawingml/2006/main" noChangeAspect="1"/>
+            </wp:cNvGraphicFramePr>
+            <a:graphic xmlns:a="http://schemas.openxmlformats.org/drawingml/2006/main">
+              <a:graphicData uri="http://schemas.openxmlformats.org/drawingml/2006/picture">
+                <pic:pic xmlns:pic="http://schemas.openxmlformats.org/drawingml/2006/picture">
+                  <pic:nvPicPr>
+                    <pic:cNvPr id="1" name=""/>
+                    <pic:cNvPicPr/>
+                  </pic:nvPicPr>
+                  <pic:blipFill>
+                    <a:blip r:embed="rId20"/>
+                    <a:stretch>
+                      <a:fillRect/>
+                    </a:stretch>
+                  </pic:blipFill>
+                  <pic:spPr>
+                    <a:xfrm>
+                      <a:off x="0" y="0"/>
+                      <a:ext cx="5400040" cy="1606550"/>
+                    </a:xfrm>
+                    <a:prstGeom prst="rect">
+                      <a:avLst/>
+                    </a:prstGeom>
+                  </pic:spPr>
+                </pic:pic>
+              </a:graphicData>
+            </a:graphic>
+          </wp:inline>
+        </w:drawing>
+      </w:r>
+    </w:p>
+    <w:p>
+      <w:pPr>
+        <w:rPr>
+          <w:lang w:val="es-ES"/>
+        </w:rPr>
+      </w:pPr>
+      <w:r>
+        <w:rPr>
+          <w:noProof/>
+        </w:rPr>
+        <w:drawing>
+          <wp:inline distT="0" distB="0" distL="0" distR="0" wp14:anchorId="4A84847C" wp14:editId="6D3876CA">
+            <wp:extent cx="5400040" cy="1996440"/>
+            <wp:effectExtent l="0" t="0" r="0" b="3810"/>
+            <wp:docPr id="18" name="Imagen 18"/>
+            <wp:cNvGraphicFramePr>
+              <a:graphicFrameLocks xmlns:a="http://schemas.openxmlformats.org/drawingml/2006/main" noChangeAspect="1"/>
+            </wp:cNvGraphicFramePr>
+            <a:graphic xmlns:a="http://schemas.openxmlformats.org/drawingml/2006/main">
+              <a:graphicData uri="http://schemas.openxmlformats.org/drawingml/2006/picture">
+                <pic:pic xmlns:pic="http://schemas.openxmlformats.org/drawingml/2006/picture">
+                  <pic:nvPicPr>
+                    <pic:cNvPr id="1" name=""/>
+                    <pic:cNvPicPr/>
+                  </pic:nvPicPr>
+                  <pic:blipFill>
+                    <a:blip r:embed="rId21"/>
+                    <a:stretch>
+                      <a:fillRect/>
+                    </a:stretch>
+                  </pic:blipFill>
+                  <pic:spPr>
+                    <a:xfrm>
+                      <a:off x="0" y="0"/>
+                      <a:ext cx="5400040" cy="1996440"/>
+                    </a:xfrm>
+                    <a:prstGeom prst="rect">
+                      <a:avLst/>
+                    </a:prstGeom>
+                  </pic:spPr>
+                </pic:pic>
+              </a:graphicData>
+            </a:graphic>
+          </wp:inline>
+        </w:drawing>
+      </w:r>
+    </w:p>
+    <w:p>
+      <w:pPr>
+        <w:rPr>
+          <w:lang w:val="es-ES"/>
+        </w:rPr>
+      </w:pPr>
+      <w:r>
+        <w:rPr>
+          <w:noProof/>
+        </w:rPr>
+        <w:lastRenderedPageBreak/>
+        <w:drawing>
+          <wp:inline distT="0" distB="0" distL="0" distR="0" wp14:anchorId="26CD3292" wp14:editId="0843A471">
+            <wp:extent cx="5400040" cy="1870710"/>
+            <wp:effectExtent l="0" t="0" r="0" b="0"/>
+            <wp:docPr id="19" name="Imagen 19"/>
+            <wp:cNvGraphicFramePr>
+              <a:graphicFrameLocks xmlns:a="http://schemas.openxmlformats.org/drawingml/2006/main" noChangeAspect="1"/>
+            </wp:cNvGraphicFramePr>
+            <a:graphic xmlns:a="http://schemas.openxmlformats.org/drawingml/2006/main">
+              <a:graphicData uri="http://schemas.openxmlformats.org/drawingml/2006/picture">
+                <pic:pic xmlns:pic="http://schemas.openxmlformats.org/drawingml/2006/picture">
+                  <pic:nvPicPr>
+                    <pic:cNvPr id="1" name=""/>
+                    <pic:cNvPicPr/>
+                  </pic:nvPicPr>
+                  <pic:blipFill>
+                    <a:blip r:embed="rId22"/>
+                    <a:stretch>
+                      <a:fillRect/>
+                    </a:stretch>
+                  </pic:blipFill>
+                  <pic:spPr>
+                    <a:xfrm>
+                      <a:off x="0" y="0"/>
+                      <a:ext cx="5400040" cy="1870710"/>
+                    </a:xfrm>
+                    <a:prstGeom prst="rect">
+                      <a:avLst/>
+                    </a:prstGeom>
+                  </pic:spPr>
+                </pic:pic>
+              </a:graphicData>
+            </a:graphic>
+          </wp:inline>
+        </w:drawing>
+      </w:r>
+    </w:p>
+    <w:p>
+      <w:pPr>
+        <w:rPr>
+          <w:lang w:val="es-ES"/>
+        </w:rPr>
+      </w:pPr>
+      <w:r>
+        <w:rPr>
+          <w:noProof/>
+        </w:rPr>
+        <w:drawing>
+          <wp:inline distT="0" distB="0" distL="0" distR="0" wp14:anchorId="241ECEB8" wp14:editId="2574C6AA">
+            <wp:extent cx="5400040" cy="2430780"/>
+            <wp:effectExtent l="0" t="0" r="0" b="7620"/>
+            <wp:docPr id="20" name="Imagen 20"/>
+            <wp:cNvGraphicFramePr>
+              <a:graphicFrameLocks xmlns:a="http://schemas.openxmlformats.org/drawingml/2006/main" noChangeAspect="1"/>
+            </wp:cNvGraphicFramePr>
+            <a:graphic xmlns:a="http://schemas.openxmlformats.org/drawingml/2006/main">
+              <a:graphicData uri="http://schemas.openxmlformats.org/drawingml/2006/picture">
+                <pic:pic xmlns:pic="http://schemas.openxmlformats.org/drawingml/2006/picture">
+                  <pic:nvPicPr>
+                    <pic:cNvPr id="1" name=""/>
+                    <pic:cNvPicPr/>
+                  </pic:nvPicPr>
+                  <pic:blipFill>
+                    <a:blip r:embed="rId23"/>
+                    <a:stretch>
+                      <a:fillRect/>
+                    </a:stretch>
+                  </pic:blipFill>
+                  <pic:spPr>
+                    <a:xfrm>
+                      <a:off x="0" y="0"/>
+                      <a:ext cx="5400040" cy="2430780"/>
+                    </a:xfrm>
+                    <a:prstGeom prst="rect">
+                      <a:avLst/>
+                    </a:prstGeom>
+                  </pic:spPr>
+                </pic:pic>
+              </a:graphicData>
+            </a:graphic>
+          </wp:inline>
+        </w:drawing>
+      </w:r>
+    </w:p>
+    <w:p>
+      <w:pPr>
+        <w:rPr>
+          <w:lang w:val="es-ES"/>
+        </w:rPr>
+      </w:pPr>
+      <w:r>
+        <w:rPr>
+          <w:noProof/>
+        </w:rPr>
+        <w:drawing>
+          <wp:inline distT="0" distB="0" distL="0" distR="0" wp14:anchorId="0B14FD95" wp14:editId="43618C53">
+            <wp:extent cx="5400040" cy="2058035"/>
+            <wp:effectExtent l="0" t="0" r="0" b="0"/>
+            <wp:docPr id="21" name="Imagen 21"/>
+            <wp:cNvGraphicFramePr>
+              <a:graphicFrameLocks xmlns:a="http://schemas.openxmlformats.org/drawingml/2006/main" noChangeAspect="1"/>
+            </wp:cNvGraphicFramePr>
+            <a:graphic xmlns:a="http://schemas.openxmlformats.org/drawingml/2006/main">
+              <a:graphicData uri="http://schemas.openxmlformats.org/drawingml/2006/picture">
+                <pic:pic xmlns:pic="http://schemas.openxmlformats.org/drawingml/2006/picture">
+                  <pic:nvPicPr>
+                    <pic:cNvPr id="1" name=""/>
+                    <pic:cNvPicPr/>
+                  </pic:nvPicPr>
+                  <pic:blipFill>
+                    <a:blip r:embed="rId24"/>
+                    <a:stretch>
+                      <a:fillRect/>
+                    </a:stretch>
+                  </pic:blipFill>
+                  <pic:spPr>
+                    <a:xfrm>
+                      <a:off x="0" y="0"/>
+                      <a:ext cx="5400040" cy="2058035"/>
                     </a:xfrm>
                     <a:prstGeom prst="rect">
                       <a:avLst/>

</xml_diff>

<commit_message>
Implementacion de los dias PICO Y PLACA de acuerdo a la placa
</commit_message>
<xml_diff>
--- a/placas/PRUEBAS DE FUNCIONAMIENTO DE LA PAGINA PLACA.docx
+++ b/placas/PRUEBAS DE FUNCIONAMIENTO DE LA PAGINA PLACA.docx
@@ -1070,6 +1070,310 @@
                     <a:xfrm>
                       <a:off x="0" y="0"/>
                       <a:ext cx="5400040" cy="2058035"/>
+                    </a:xfrm>
+                    <a:prstGeom prst="rect">
+                      <a:avLst/>
+                    </a:prstGeom>
+                  </pic:spPr>
+                </pic:pic>
+              </a:graphicData>
+            </a:graphic>
+          </wp:inline>
+        </w:drawing>
+      </w:r>
+    </w:p>
+    <w:p>
+      <w:pPr>
+        <w:rPr>
+          <w:lang w:val="es-ES"/>
+        </w:rPr>
+      </w:pPr>
+      <w:r>
+        <w:rPr>
+          <w:lang w:val="es-ES"/>
+        </w:rPr>
+        <w:tab/>
+      </w:r>
+      <w:r>
+        <w:rPr>
+          <w:lang w:val="es-ES"/>
+        </w:rPr>
+        <w:tab/>
+        <w:t>DIA PICO Y PLACA</w:t>
+      </w:r>
+    </w:p>
+    <w:p>
+      <w:pPr>
+        <w:rPr>
+          <w:lang w:val="es-ES"/>
+        </w:rPr>
+      </w:pPr>
+      <w:r>
+        <w:rPr>
+          <w:noProof/>
+        </w:rPr>
+        <w:drawing>
+          <wp:inline distT="0" distB="0" distL="0" distR="0" wp14:anchorId="429DAFCD" wp14:editId="6D3B6840">
+            <wp:extent cx="5400040" cy="1819275"/>
+            <wp:effectExtent l="0" t="0" r="0" b="9525"/>
+            <wp:docPr id="22" name="Imagen 22"/>
+            <wp:cNvGraphicFramePr>
+              <a:graphicFrameLocks xmlns:a="http://schemas.openxmlformats.org/drawingml/2006/main" noChangeAspect="1"/>
+            </wp:cNvGraphicFramePr>
+            <a:graphic xmlns:a="http://schemas.openxmlformats.org/drawingml/2006/main">
+              <a:graphicData uri="http://schemas.openxmlformats.org/drawingml/2006/picture">
+                <pic:pic xmlns:pic="http://schemas.openxmlformats.org/drawingml/2006/picture">
+                  <pic:nvPicPr>
+                    <pic:cNvPr id="1" name=""/>
+                    <pic:cNvPicPr/>
+                  </pic:nvPicPr>
+                  <pic:blipFill>
+                    <a:blip r:embed="rId25"/>
+                    <a:stretch>
+                      <a:fillRect/>
+                    </a:stretch>
+                  </pic:blipFill>
+                  <pic:spPr>
+                    <a:xfrm>
+                      <a:off x="0" y="0"/>
+                      <a:ext cx="5400040" cy="1819275"/>
+                    </a:xfrm>
+                    <a:prstGeom prst="rect">
+                      <a:avLst/>
+                    </a:prstGeom>
+                  </pic:spPr>
+                </pic:pic>
+              </a:graphicData>
+            </a:graphic>
+          </wp:inline>
+        </w:drawing>
+      </w:r>
+    </w:p>
+    <w:p>
+      <w:pPr>
+        <w:rPr>
+          <w:lang w:val="es-ES"/>
+        </w:rPr>
+      </w:pPr>
+      <w:r>
+        <w:rPr>
+          <w:noProof/>
+        </w:rPr>
+        <w:lastRenderedPageBreak/>
+        <w:drawing>
+          <wp:inline distT="0" distB="0" distL="0" distR="0" wp14:anchorId="7C8202C8" wp14:editId="7D0F7BAC">
+            <wp:extent cx="5400040" cy="2441575"/>
+            <wp:effectExtent l="0" t="0" r="0" b="0"/>
+            <wp:docPr id="23" name="Imagen 23"/>
+            <wp:cNvGraphicFramePr>
+              <a:graphicFrameLocks xmlns:a="http://schemas.openxmlformats.org/drawingml/2006/main" noChangeAspect="1"/>
+            </wp:cNvGraphicFramePr>
+            <a:graphic xmlns:a="http://schemas.openxmlformats.org/drawingml/2006/main">
+              <a:graphicData uri="http://schemas.openxmlformats.org/drawingml/2006/picture">
+                <pic:pic xmlns:pic="http://schemas.openxmlformats.org/drawingml/2006/picture">
+                  <pic:nvPicPr>
+                    <pic:cNvPr id="1" name=""/>
+                    <pic:cNvPicPr/>
+                  </pic:nvPicPr>
+                  <pic:blipFill>
+                    <a:blip r:embed="rId26"/>
+                    <a:stretch>
+                      <a:fillRect/>
+                    </a:stretch>
+                  </pic:blipFill>
+                  <pic:spPr>
+                    <a:xfrm>
+                      <a:off x="0" y="0"/>
+                      <a:ext cx="5400040" cy="2441575"/>
+                    </a:xfrm>
+                    <a:prstGeom prst="rect">
+                      <a:avLst/>
+                    </a:prstGeom>
+                  </pic:spPr>
+                </pic:pic>
+              </a:graphicData>
+            </a:graphic>
+          </wp:inline>
+        </w:drawing>
+      </w:r>
+    </w:p>
+    <w:p>
+      <w:pPr>
+        <w:rPr>
+          <w:lang w:val="es-ES"/>
+        </w:rPr>
+      </w:pPr>
+      <w:r>
+        <w:rPr>
+          <w:noProof/>
+        </w:rPr>
+        <w:drawing>
+          <wp:inline distT="0" distB="0" distL="0" distR="0" wp14:anchorId="7D4F7CDA" wp14:editId="3D8EEE3C">
+            <wp:extent cx="5400040" cy="1885950"/>
+            <wp:effectExtent l="0" t="0" r="0" b="0"/>
+            <wp:docPr id="24" name="Imagen 24"/>
+            <wp:cNvGraphicFramePr>
+              <a:graphicFrameLocks xmlns:a="http://schemas.openxmlformats.org/drawingml/2006/main" noChangeAspect="1"/>
+            </wp:cNvGraphicFramePr>
+            <a:graphic xmlns:a="http://schemas.openxmlformats.org/drawingml/2006/main">
+              <a:graphicData uri="http://schemas.openxmlformats.org/drawingml/2006/picture">
+                <pic:pic xmlns:pic="http://schemas.openxmlformats.org/drawingml/2006/picture">
+                  <pic:nvPicPr>
+                    <pic:cNvPr id="1" name=""/>
+                    <pic:cNvPicPr/>
+                  </pic:nvPicPr>
+                  <pic:blipFill>
+                    <a:blip r:embed="rId27"/>
+                    <a:stretch>
+                      <a:fillRect/>
+                    </a:stretch>
+                  </pic:blipFill>
+                  <pic:spPr>
+                    <a:xfrm>
+                      <a:off x="0" y="0"/>
+                      <a:ext cx="5400040" cy="1885950"/>
+                    </a:xfrm>
+                    <a:prstGeom prst="rect">
+                      <a:avLst/>
+                    </a:prstGeom>
+                  </pic:spPr>
+                </pic:pic>
+              </a:graphicData>
+            </a:graphic>
+          </wp:inline>
+        </w:drawing>
+      </w:r>
+    </w:p>
+    <w:p>
+      <w:pPr>
+        <w:rPr>
+          <w:lang w:val="es-ES"/>
+        </w:rPr>
+      </w:pPr>
+      <w:r>
+        <w:rPr>
+          <w:noProof/>
+        </w:rPr>
+        <w:drawing>
+          <wp:inline distT="0" distB="0" distL="0" distR="0" wp14:anchorId="028DAA95" wp14:editId="2238A03E">
+            <wp:extent cx="5400040" cy="1709420"/>
+            <wp:effectExtent l="0" t="0" r="0" b="5080"/>
+            <wp:docPr id="25" name="Imagen 25"/>
+            <wp:cNvGraphicFramePr>
+              <a:graphicFrameLocks xmlns:a="http://schemas.openxmlformats.org/drawingml/2006/main" noChangeAspect="1"/>
+            </wp:cNvGraphicFramePr>
+            <a:graphic xmlns:a="http://schemas.openxmlformats.org/drawingml/2006/main">
+              <a:graphicData uri="http://schemas.openxmlformats.org/drawingml/2006/picture">
+                <pic:pic xmlns:pic="http://schemas.openxmlformats.org/drawingml/2006/picture">
+                  <pic:nvPicPr>
+                    <pic:cNvPr id="1" name=""/>
+                    <pic:cNvPicPr/>
+                  </pic:nvPicPr>
+                  <pic:blipFill>
+                    <a:blip r:embed="rId28"/>
+                    <a:stretch>
+                      <a:fillRect/>
+                    </a:stretch>
+                  </pic:blipFill>
+                  <pic:spPr>
+                    <a:xfrm>
+                      <a:off x="0" y="0"/>
+                      <a:ext cx="5400040" cy="1709420"/>
+                    </a:xfrm>
+                    <a:prstGeom prst="rect">
+                      <a:avLst/>
+                    </a:prstGeom>
+                  </pic:spPr>
+                </pic:pic>
+              </a:graphicData>
+            </a:graphic>
+          </wp:inline>
+        </w:drawing>
+      </w:r>
+    </w:p>
+    <w:p>
+      <w:pPr>
+        <w:rPr>
+          <w:lang w:val="es-ES"/>
+        </w:rPr>
+      </w:pPr>
+      <w:r>
+        <w:rPr>
+          <w:noProof/>
+        </w:rPr>
+        <w:drawing>
+          <wp:inline distT="0" distB="0" distL="0" distR="0" wp14:anchorId="281D372D" wp14:editId="3CB5D51B">
+            <wp:extent cx="5400040" cy="1429385"/>
+            <wp:effectExtent l="0" t="0" r="0" b="0"/>
+            <wp:docPr id="26" name="Imagen 26"/>
+            <wp:cNvGraphicFramePr>
+              <a:graphicFrameLocks xmlns:a="http://schemas.openxmlformats.org/drawingml/2006/main" noChangeAspect="1"/>
+            </wp:cNvGraphicFramePr>
+            <a:graphic xmlns:a="http://schemas.openxmlformats.org/drawingml/2006/main">
+              <a:graphicData uri="http://schemas.openxmlformats.org/drawingml/2006/picture">
+                <pic:pic xmlns:pic="http://schemas.openxmlformats.org/drawingml/2006/picture">
+                  <pic:nvPicPr>
+                    <pic:cNvPr id="1" name=""/>
+                    <pic:cNvPicPr/>
+                  </pic:nvPicPr>
+                  <pic:blipFill>
+                    <a:blip r:embed="rId29"/>
+                    <a:stretch>
+                      <a:fillRect/>
+                    </a:stretch>
+                  </pic:blipFill>
+                  <pic:spPr>
+                    <a:xfrm>
+                      <a:off x="0" y="0"/>
+                      <a:ext cx="5400040" cy="1429385"/>
+                    </a:xfrm>
+                    <a:prstGeom prst="rect">
+                      <a:avLst/>
+                    </a:prstGeom>
+                  </pic:spPr>
+                </pic:pic>
+              </a:graphicData>
+            </a:graphic>
+          </wp:inline>
+        </w:drawing>
+      </w:r>
+    </w:p>
+    <w:p>
+      <w:pPr>
+        <w:rPr>
+          <w:lang w:val="es-ES"/>
+        </w:rPr>
+      </w:pPr>
+      <w:r>
+        <w:rPr>
+          <w:noProof/>
+        </w:rPr>
+        <w:lastRenderedPageBreak/>
+        <w:drawing>
+          <wp:inline distT="0" distB="0" distL="0" distR="0" wp14:anchorId="0F7A816D" wp14:editId="063A0AB2">
+            <wp:extent cx="5400040" cy="2214245"/>
+            <wp:effectExtent l="0" t="0" r="0" b="0"/>
+            <wp:docPr id="27" name="Imagen 27"/>
+            <wp:cNvGraphicFramePr>
+              <a:graphicFrameLocks xmlns:a="http://schemas.openxmlformats.org/drawingml/2006/main" noChangeAspect="1"/>
+            </wp:cNvGraphicFramePr>
+            <a:graphic xmlns:a="http://schemas.openxmlformats.org/drawingml/2006/main">
+              <a:graphicData uri="http://schemas.openxmlformats.org/drawingml/2006/picture">
+                <pic:pic xmlns:pic="http://schemas.openxmlformats.org/drawingml/2006/picture">
+                  <pic:nvPicPr>
+                    <pic:cNvPr id="1" name=""/>
+                    <pic:cNvPicPr/>
+                  </pic:nvPicPr>
+                  <pic:blipFill>
+                    <a:blip r:embed="rId30"/>
+                    <a:stretch>
+                      <a:fillRect/>
+                    </a:stretch>
+                  </pic:blipFill>
+                  <pic:spPr>
+                    <a:xfrm>
+                      <a:off x="0" y="0"/>
+                      <a:ext cx="5400040" cy="2214245"/>
                     </a:xfrm>
                     <a:prstGeom prst="rect">
                       <a:avLst/>

</xml_diff>